<commit_message>
MAJ DDLs et templates word
</commit_message>
<xml_diff>
--- a/Back/Devis/Content/templateFacturePropre.docx
+++ b/Back/Devis/Content/templateFacturePropre.docx
@@ -442,28 +442,7 @@
           <w:sz w:val="48"/>
           <w:szCs w:val="48"/>
         </w:rPr>
-        <w:t xml:space="preserve">Etat des lieux VS Devis initial </w:t>
-      </w:r>
-      <w:r>
-        <w:rPr>
-          <w:sz w:val="48"/>
-          <w:szCs w:val="48"/>
-        </w:rPr>
-        <w:t>[mois]</w:t>
-      </w:r>
-      <w:r>
-        <w:rPr>
-          <w:sz w:val="48"/>
-          <w:szCs w:val="48"/>
-        </w:rPr>
-        <w:t xml:space="preserve"> </w:t>
-      </w:r>
-      <w:r>
-        <w:rPr>
-          <w:sz w:val="48"/>
-          <w:szCs w:val="48"/>
-        </w:rPr>
-        <w:t>[</w:t>
+        <w:t>Etat des lieux VS Devis initial [mois] [</w:t>
       </w:r>
       <w:proofErr w:type="spellStart"/>
       <w:r>
@@ -482,8 +461,6 @@
         <w:t>]</w:t>
       </w:r>
     </w:p>
-    <w:bookmarkStart w:id="1" w:name="_GoBack" w:displacedByCustomXml="next"/>
-    <w:bookmarkEnd w:id="1" w:displacedByCustomXml="next"/>
     <w:sdt>
       <w:sdtPr>
         <w:rPr>
@@ -1616,7 +1593,7 @@
       <w:pPr>
         <w:jc w:val="left"/>
       </w:pPr>
-      <w:bookmarkStart w:id="2" w:name="_Toc360438515"/>
+      <w:bookmarkStart w:id="1" w:name="_Toc360438515"/>
       <w:r>
         <w:br w:type="page"/>
       </w:r>
@@ -1921,7 +1898,7 @@
         </w:tc>
       </w:tr>
       <w:bookmarkEnd w:id="0"/>
-      <w:bookmarkEnd w:id="2"/>
+      <w:bookmarkEnd w:id="1"/>
     </w:tbl>
     <w:p/>
     <w:p>
@@ -1942,9 +1919,9 @@
         <w:tblLook w:val="04A0" w:firstRow="1" w:lastRow="0" w:firstColumn="1" w:lastColumn="0" w:noHBand="0" w:noVBand="1"/>
       </w:tblPr>
       <w:tblGrid>
-        <w:gridCol w:w="2096"/>
-        <w:gridCol w:w="5926"/>
-        <w:gridCol w:w="1372"/>
+        <w:gridCol w:w="2018"/>
+        <w:gridCol w:w="5408"/>
+        <w:gridCol w:w="1968"/>
       </w:tblGrid>
       <w:tr>
         <w:trPr>
@@ -2194,6 +2171,16 @@
               </w:rPr>
               <w:t>totalTable</w:t>
             </w:r>
+            <w:r>
+              <w:rPr>
+                <w:rFonts w:ascii="Arial" w:eastAsia="Times New Roman" w:hAnsi="Arial" w:cs="Arial"/>
+                <w:color w:val="333333"/>
+                <w:sz w:val="21"/>
+                <w:szCs w:val="21"/>
+                <w:lang w:eastAsia="fr-FR"/>
+              </w:rPr>
+              <w:t>Bonus</w:t>
+            </w:r>
             <w:proofErr w:type="spellEnd"/>
             <w:proofErr w:type="gramEnd"/>
             <w:r>
@@ -2210,6 +2197,149 @@
         </w:tc>
       </w:tr>
     </w:tbl>
+    <w:p/>
+    <w:p>
+      <w:pPr>
+        <w:pStyle w:val="Titre3"/>
+      </w:pPr>
+      <w:r>
+        <w:t xml:space="preserve">Récapitulatif des travaux prévus non achevés </w:t>
+      </w:r>
+    </w:p>
+    <w:tbl>
+      <w:tblPr>
+        <w:tblStyle w:val="TableauGrille1Clair-Accentuation3"/>
+        <w:tblW w:w="9399" w:type="dxa"/>
+        <w:tblLook w:val="04A0" w:firstRow="1" w:lastRow="0" w:firstColumn="1" w:lastColumn="0" w:noHBand="0" w:noVBand="1"/>
+      </w:tblPr>
+      <w:tblGrid>
+        <w:gridCol w:w="2456"/>
+        <w:gridCol w:w="6943"/>
+      </w:tblGrid>
+      <w:tr>
+        <w:trPr>
+          <w:cnfStyle w:val="100000000000" w:firstRow="1" w:lastRow="0" w:firstColumn="0" w:lastColumn="0" w:oddVBand="0" w:evenVBand="0" w:oddHBand="0" w:evenHBand="0" w:firstRowFirstColumn="0" w:firstRowLastColumn="0" w:lastRowFirstColumn="0" w:lastRowLastColumn="0"/>
+          <w:trHeight w:val="252"/>
+        </w:trPr>
+        <w:tc>
+          <w:tcPr>
+            <w:cnfStyle w:val="001000000000" w:firstRow="0" w:lastRow="0" w:firstColumn="1" w:lastColumn="0" w:oddVBand="0" w:evenVBand="0" w:oddHBand="0" w:evenHBand="0" w:firstRowFirstColumn="0" w:firstRowLastColumn="0" w:lastRowFirstColumn="0" w:lastRowLastColumn="0"/>
+            <w:tcW w:w="2456" w:type="dxa"/>
+            <w:shd w:val="clear" w:color="auto" w:fill="C2D69B" w:themeFill="accent3" w:themeFillTint="99"/>
+            <w:vAlign w:val="center"/>
+          </w:tcPr>
+          <w:p>
+            <w:pPr>
+              <w:spacing w:before="100" w:beforeAutospacing="1" w:after="100" w:afterAutospacing="1"/>
+              <w:jc w:val="center"/>
+              <w:rPr>
+                <w:rFonts w:ascii="Arial" w:eastAsia="Times New Roman" w:hAnsi="Arial" w:cs="Arial"/>
+                <w:b w:val="0"/>
+                <w:i/>
+                <w:color w:val="7F7F7F" w:themeColor="text1" w:themeTint="80"/>
+                <w:sz w:val="21"/>
+                <w:szCs w:val="21"/>
+                <w:lang w:eastAsia="fr-FR"/>
+              </w:rPr>
+            </w:pPr>
+            <w:bookmarkStart w:id="2" w:name="_GoBack"/>
+            <w:bookmarkEnd w:id="2"/>
+            <w:r>
+              <w:rPr>
+                <w:rFonts w:ascii="Arial" w:hAnsi="Arial" w:cs="Arial"/>
+                <w:b w:val="0"/>
+                <w:i/>
+                <w:color w:val="7F7F7F" w:themeColor="text1" w:themeTint="80"/>
+                <w:sz w:val="21"/>
+                <w:szCs w:val="21"/>
+                <w:lang w:eastAsia="fr-FR"/>
+              </w:rPr>
+              <w:t>Applications</w:t>
+            </w:r>
+          </w:p>
+        </w:tc>
+        <w:tc>
+          <w:tcPr>
+            <w:tcW w:w="6943" w:type="dxa"/>
+            <w:shd w:val="clear" w:color="auto" w:fill="C2D69B" w:themeFill="accent3" w:themeFillTint="99"/>
+            <w:vAlign w:val="center"/>
+          </w:tcPr>
+          <w:p>
+            <w:pPr>
+              <w:spacing w:before="100" w:beforeAutospacing="1" w:after="100" w:afterAutospacing="1"/>
+              <w:jc w:val="center"/>
+              <w:cnfStyle w:val="100000000000" w:firstRow="1" w:lastRow="0" w:firstColumn="0" w:lastColumn="0" w:oddVBand="0" w:evenVBand="0" w:oddHBand="0" w:evenHBand="0" w:firstRowFirstColumn="0" w:firstRowLastColumn="0" w:lastRowFirstColumn="0" w:lastRowLastColumn="0"/>
+              <w:rPr>
+                <w:rFonts w:ascii="Arial" w:eastAsia="Times New Roman" w:hAnsi="Arial" w:cs="Arial"/>
+                <w:b w:val="0"/>
+                <w:i/>
+                <w:color w:val="7F7F7F" w:themeColor="text1" w:themeTint="80"/>
+                <w:sz w:val="21"/>
+                <w:szCs w:val="21"/>
+                <w:lang w:eastAsia="fr-FR"/>
+              </w:rPr>
+            </w:pPr>
+            <w:r>
+              <w:rPr>
+                <w:rFonts w:ascii="Arial" w:hAnsi="Arial" w:cs="Arial"/>
+                <w:b w:val="0"/>
+                <w:i/>
+                <w:color w:val="7F7F7F" w:themeColor="text1" w:themeTint="80"/>
+                <w:sz w:val="21"/>
+                <w:szCs w:val="21"/>
+                <w:lang w:eastAsia="fr-FR"/>
+              </w:rPr>
+              <w:t>Travaux prévus</w:t>
+            </w:r>
+          </w:p>
+        </w:tc>
+      </w:tr>
+      <w:tr>
+        <w:trPr>
+          <w:trHeight w:val="252"/>
+        </w:trPr>
+        <w:tc>
+          <w:tcPr>
+            <w:cnfStyle w:val="001000000000" w:firstRow="0" w:lastRow="0" w:firstColumn="1" w:lastColumn="0" w:oddVBand="0" w:evenVBand="0" w:oddHBand="0" w:evenHBand="0" w:firstRowFirstColumn="0" w:firstRowLastColumn="0" w:lastRowFirstColumn="0" w:lastRowLastColumn="0"/>
+            <w:tcW w:w="2456" w:type="dxa"/>
+            <w:vAlign w:val="center"/>
+          </w:tcPr>
+          <w:p>
+            <w:pPr>
+              <w:spacing w:before="100" w:beforeAutospacing="1" w:after="100" w:afterAutospacing="1"/>
+              <w:jc w:val="center"/>
+              <w:rPr>
+                <w:rFonts w:ascii="Arial" w:eastAsia="Times New Roman" w:hAnsi="Arial" w:cs="Arial"/>
+                <w:color w:val="333333"/>
+                <w:sz w:val="21"/>
+                <w:szCs w:val="21"/>
+                <w:lang w:eastAsia="fr-FR"/>
+              </w:rPr>
+            </w:pPr>
+          </w:p>
+        </w:tc>
+        <w:tc>
+          <w:tcPr>
+            <w:tcW w:w="6943" w:type="dxa"/>
+          </w:tcPr>
+          <w:p>
+            <w:pPr>
+              <w:spacing w:before="100" w:beforeAutospacing="1" w:after="100" w:afterAutospacing="1"/>
+              <w:jc w:val="left"/>
+              <w:cnfStyle w:val="000000000000" w:firstRow="0" w:lastRow="0" w:firstColumn="0" w:lastColumn="0" w:oddVBand="0" w:evenVBand="0" w:oddHBand="0" w:evenHBand="0" w:firstRowFirstColumn="0" w:firstRowLastColumn="0" w:lastRowFirstColumn="0" w:lastRowLastColumn="0"/>
+              <w:rPr>
+                <w:rFonts w:ascii="Arial" w:eastAsia="Times New Roman" w:hAnsi="Arial" w:cs="Arial"/>
+                <w:color w:val="333333"/>
+                <w:sz w:val="21"/>
+                <w:szCs w:val="21"/>
+                <w:lang w:eastAsia="fr-FR"/>
+              </w:rPr>
+            </w:pPr>
+          </w:p>
+        </w:tc>
+      </w:tr>
+    </w:tbl>
+    <w:p/>
     <w:p/>
     <w:p>
       <w:pPr>
@@ -2306,6 +2436,7 @@
       </w:pPr>
       <w:bookmarkStart w:id="3" w:name="_Toc501818625"/>
       <w:r>
+        <w:lastRenderedPageBreak/>
         <w:t xml:space="preserve">Le devis concernant la direction de projet intègre les types de ressources suivantes : </w:t>
       </w:r>
     </w:p>
@@ -2380,7 +2511,6 @@
         <w:pStyle w:val="Titre2"/>
       </w:pPr>
       <w:r>
-        <w:lastRenderedPageBreak/>
         <w:t xml:space="preserve">Montant </w:t>
       </w:r>
       <w:bookmarkEnd w:id="3"/>
@@ -6892,7 +7022,7 @@
   <w:abstractNum w:abstractNumId="35" w15:restartNumberingAfterBreak="0">
     <w:nsid w:val="79FA3FD6"/>
     <w:multiLevelType w:val="hybridMultilevel"/>
-    <w:tmpl w:val="585E68BE"/>
+    <w:tmpl w:val="A53EC74C"/>
     <w:lvl w:ilvl="0" w:tplc="630C5F7E">
       <w:start w:val="1"/>
       <w:numFmt w:val="decimal"/>
@@ -7151,6 +7281,12 @@
     </w:lvlOverride>
   </w:num>
   <w:num w:numId="46">
+    <w:abstractNumId w:val="35"/>
+    <w:lvlOverride w:ilvl="0">
+      <w:startOverride w:val="1"/>
+    </w:lvlOverride>
+  </w:num>
+  <w:num w:numId="47">
     <w:abstractNumId w:val="35"/>
     <w:lvlOverride w:ilvl="0">
       <w:startOverride w:val="1"/>
@@ -9081,7 +9217,7 @@
 </file>
 
 <file path=customXml/itemProps1.xml><?xml version="1.0" encoding="utf-8"?>
-<ds:datastoreItem xmlns:ds="http://schemas.openxmlformats.org/officeDocument/2006/customXml" ds:itemID="{C1E48E21-BE48-4292-8043-69EBA9BAA6EF}">
+<ds:datastoreItem xmlns:ds="http://schemas.openxmlformats.org/officeDocument/2006/customXml" ds:itemID="{65C2A951-5ED2-47AF-BFB9-0BBCAF9E9265}">
   <ds:schemaRefs>
     <ds:schemaRef ds:uri="http://schemas.openxmlformats.org/officeDocument/2006/bibliography"/>
   </ds:schemaRefs>

</xml_diff>